<commit_message>
12/8/2021 writing task 2
</commit_message>
<xml_diff>
--- a/task 1/ielts 11 8.docx
+++ b/task 1/ielts 11 8.docx
@@ -4,7 +4,67 @@
   <w:body>
     <w:p>
       <w:r>
-        <w:t xml:space="preserve">The first chart displays the usage of energy in average australian house hold.The second chart shows the greenhous gas release which caused by the energy useage. </w:t>
+        <w:rPr>
+          <w:shd w:val="clear" w:color="auto" w:fill="FFFF00"/>
+        </w:rPr>
+        <w:t>The first chart</w:t>
+      </w:r>
+      <w:r>
+        <w:t xml:space="preserve"> displays the usage of energy in average </w:t>
+      </w:r>
+      <w:r>
+        <w:rPr>
+          <w:shd w:val="clear" w:color="auto" w:fill="FF0000"/>
+        </w:rPr>
+        <w:t>a</w:t>
+      </w:r>
+      <w:r>
+        <w:t xml:space="preserve">ustralian house hold.The second chart shows the greenhous gas release </w:t>
+      </w:r>
+      <w:r>
+        <w:rPr>
+          <w:shd w:val="clear" w:color="auto" w:fill="FF0000"/>
+        </w:rPr>
+        <w:t xml:space="preserve">which </w:t>
+      </w:r>
+      <w:r>
+        <w:rPr>
+          <w:shd w:val="clear" w:color="auto" w:fill="00B050"/>
+        </w:rPr>
+        <w:t>is</w:t>
+      </w:r>
+      <w:r>
+        <w:rPr>
+          <w:shd w:val="clear" w:color="auto" w:fill="FF0000"/>
+        </w:rPr>
+        <w:t xml:space="preserve"> </w:t>
+      </w:r>
+      <w:r>
+        <w:rPr>
+          <w:shd w:val="clear" w:color="auto" w:fill="FF0000"/>
+        </w:rPr>
+        <w:t>caused</w:t>
+      </w:r>
+      <w:r>
+        <w:t xml:space="preserve"> by the energy </w:t>
+      </w:r>
+      <w:r>
+        <w:rPr>
+          <w:shd w:val="clear" w:color="auto" w:fill="FF0000"/>
+        </w:rPr>
+        <w:t>useage.</w:t>
+      </w:r>
+      <w:r>
+        <w:rPr>
+          <w:shd w:val="clear" w:color="auto" w:fill="00B050"/>
+        </w:rPr>
+        <w:t>usage.</w:t>
+      </w:r>
+      <w:r>
+        <w:rPr>
+          <w:shd w:val="clear" w:color="auto" w:fill="FF0000"/>
+        </w:rPr>
+        <w:t xml:space="preserve"> </w:t>
       </w:r>
     </w:p>
     <w:p>
@@ -12,13 +72,73 @@
         <w:t>Overall ,</w:t>
       </w:r>
       <w:r>
-        <w:t xml:space="preserve">there are 5 major things that takes most of the energy and those 5 things also plays major role in </w:t>
+        <w:t>there are 5 major things that take</w:t>
+      </w:r>
+      <w:r>
+        <w:rPr>
+          <w:strike/>
+          <w:shd w:val="clear" w:color="auto" w:fill="FF0000"/>
+        </w:rPr>
+        <w:t>s</w:t>
+      </w:r>
+      <w:r>
+        <w:t xml:space="preserve"> most of the energy and those 5 things also plays major role in </w:t>
       </w:r>
       <w:r>
         <w:t xml:space="preserve">emitting greenhouse gas </w:t>
       </w:r>
       <w:r>
-        <w:t>even though most of the energy is used on heating it does not emmite more greenhouse gas</w:t>
+        <w:t xml:space="preserve">even though most of the energy is used </w:t>
+      </w:r>
+      <w:r>
+        <w:rPr>
+          <w:shd w:val="clear" w:color="auto" w:fill="00B050"/>
+        </w:rPr>
+        <w:t>in</w:t>
+      </w:r>
+      <w:r>
+        <w:rPr>
+          <w:strike/>
+          <w:shd w:val="clear" w:color="auto" w:fill="FF0000"/>
+        </w:rPr>
+        <w:t xml:space="preserve">on </w:t>
+      </w:r>
+      <w:r>
+        <w:t xml:space="preserve">heating it does not </w:t>
+      </w:r>
+      <w:r>
+        <w:rPr>
+          <w:shd w:val="clear" w:color="auto" w:fill="FF0000"/>
+        </w:rPr>
+        <w:t>e</w:t>
+      </w:r>
+      <w:r>
+        <w:rPr>
+          <w:strike/>
+          <w:shd w:val="clear" w:color="auto" w:fill="FF0000"/>
+        </w:rPr>
+        <w:t>m</w:t>
+      </w:r>
+      <w:r>
+        <w:rPr>
+          <w:shd w:val="clear" w:color="auto" w:fill="FF0000"/>
+        </w:rPr>
+        <w:t>mite</w:t>
+      </w:r>
+      <w:r>
+        <w:rPr>
+          <w:shd w:val="clear" w:color="auto" w:fill="FF0000"/>
+        </w:rPr>
+        <w:t xml:space="preserve"> </w:t>
+      </w:r>
+      <w:r>
+        <w:rPr>
+          <w:shd w:val="clear" w:color="auto" w:fill="00B050"/>
+        </w:rPr>
+        <w:t>emit</w:t>
+      </w:r>
+      <w:r>
+        <w:t xml:space="preserve"> more greenhouse gas</w:t>
       </w:r>
       <w:r>
         <w:t>.</w:t>
@@ -32,10 +152,52 @@
         <w:t>It is crystal clear, that</w:t>
       </w:r>
       <w:r>
-        <w:t xml:space="preserve"> because of the cold wether</w:t>
-      </w:r>
-      <w:r>
-        <w:t xml:space="preserve"> in normal Austrailan house 2</w:t>
+        <w:t xml:space="preserve"> because of the cold </w:t>
+      </w:r>
+      <w:r>
+        <w:rPr>
+          <w:shd w:val="clear" w:color="auto" w:fill="FF0000"/>
+        </w:rPr>
+        <w:t>wether</w:t>
+      </w:r>
+      <w:r>
+        <w:rPr>
+          <w:shd w:val="clear" w:color="auto" w:fill="FF0000"/>
+        </w:rPr>
+        <w:t xml:space="preserve"> </w:t>
+      </w:r>
+      <w:r>
+        <w:rPr>
+          <w:shd w:val="clear" w:color="auto" w:fill="00B050"/>
+        </w:rPr>
+        <w:t>Whether</w:t>
+      </w:r>
+      <w:r>
+        <w:t xml:space="preserve"> in normal </w:t>
+      </w:r>
+      <w:r>
+        <w:rPr>
+          <w:shd w:val="clear" w:color="auto" w:fill="FF0000"/>
+        </w:rPr>
+        <w:t>Austrailan</w:t>
+      </w:r>
+      <w:r>
+        <w:rPr>
+          <w:shd w:val="clear" w:color="auto" w:fill="FF0000"/>
+        </w:rPr>
+        <w:t xml:space="preserve"> </w:t>
+      </w:r>
+      <w:r>
+        <w:rPr>
+          <w:shd w:val="clear" w:color="auto" w:fill="00B050"/>
+        </w:rPr>
+        <w:t>Australian</w:t>
+      </w:r>
+      <w:r>
+        <w:t xml:space="preserve"> </w:t>
+      </w:r>
+      <w:r>
+        <w:t>house 2</w:t>
       </w:r>
       <w:r>
         <w:rPr>
@@ -47,13 +209,93 @@
         <w:t xml:space="preserve"> most </w:t>
       </w:r>
       <w:r>
-        <w:t>energy is used on heating the water this process takes 30 percent of the energy and it releses 32 percent of the gas</w:t>
-      </w:r>
-      <w:r>
-        <w:t xml:space="preserve"> and house hold uses least energy in cooling by using only 3 percent of the total energy thus relising least gas. Even </w:t>
-      </w:r>
-      <w:r>
-        <w:t xml:space="preserve">though refrigerator consumes only 7 percent of the energy it releses twice as much greenhouse gas. In similer way the lighting of the house hold takes around 4 percent of energy and emittes two times more gas. Other appliances takes as low as 15 percent energy of the house and relese around 28 percent gas.  </w:t>
+        <w:t xml:space="preserve">energy is used on heating the water this process takes 30 percent of the energy and it </w:t>
+      </w:r>
+      <w:r>
+        <w:rPr>
+          <w:shd w:val="clear" w:color="auto" w:fill="FF0000"/>
+        </w:rPr>
+        <w:t>releses</w:t>
+      </w:r>
+      <w:r>
+        <w:rPr>
+          <w:shd w:val="clear" w:color="auto" w:fill="FF0000"/>
+        </w:rPr>
+        <w:t xml:space="preserve"> </w:t>
+      </w:r>
+      <w:r>
+        <w:rPr>
+          <w:shd w:val="clear" w:color="auto" w:fill="00B050"/>
+        </w:rPr>
+        <w:t>release</w:t>
+      </w:r>
+      <w:r>
+        <w:t xml:space="preserve"> 32 percent of the gas</w:t>
+      </w:r>
+      <w:r>
+        <w:t xml:space="preserve"> and house hold uses least energy in cooling by using only 3 percent of the total energy thus </w:t>
+      </w:r>
+      <w:r>
+        <w:rPr>
+          <w:shd w:val="clear" w:color="auto" w:fill="FF0000"/>
+        </w:rPr>
+        <w:t>relising</w:t>
+      </w:r>
+      <w:r>
+        <w:t xml:space="preserve"> least gas. </w:t>
+      </w:r>
+    </w:p>
+    <w:p>
+      <w:r>
+        <w:t xml:space="preserve">Even </w:t>
+      </w:r>
+      <w:r>
+        <w:t>though refrigerator consumes only 7 percent of the energ</w:t>
+      </w:r>
+      <w:r>
+        <w:rPr>
+          <w:shd w:val="clear" w:color="auto" w:fill="FF0000"/>
+        </w:rPr>
+        <w:t>y</w:t>
+      </w:r>
+      <w:r>
+        <w:t xml:space="preserve"> it</w:t>
+      </w:r>
+      <w:r>
+        <w:rPr>
+          <w:shd w:val="clear" w:color="auto" w:fill="FF0000"/>
+        </w:rPr>
+        <w:t xml:space="preserve"> releses</w:t>
+      </w:r>
+      <w:r>
+        <w:t xml:space="preserve"> twice as much greenhouse gas. In </w:t>
+      </w:r>
+      <w:r>
+        <w:rPr>
+          <w:shd w:val="clear" w:color="auto" w:fill="FF0000"/>
+        </w:rPr>
+        <w:t>similer</w:t>
+      </w:r>
+      <w:r>
+        <w:t xml:space="preserve"> way the lighting of the house hold takes around 4 percent of energy and </w:t>
+      </w:r>
+      <w:r>
+        <w:rPr>
+          <w:shd w:val="clear" w:color="auto" w:fill="FF0000"/>
+        </w:rPr>
+        <w:t>emittes</w:t>
+      </w:r>
+      <w:r>
+        <w:t xml:space="preserve"> two times more gas. Other appliances takes as low as 15 percent energy of the house and </w:t>
+      </w:r>
+      <w:r>
+        <w:rPr>
+          <w:shd w:val="clear" w:color="auto" w:fill="FF0000"/>
+        </w:rPr>
+        <w:t>relese</w:t>
+      </w:r>
+      <w:r>
+        <w:t xml:space="preserve"> around 28 percent gas.  </w:t>
       </w:r>
       <w:r>
         <w:t xml:space="preserve"> </w:t>

</xml_diff>